<commit_message>
add conference Results about SDD
</commit_message>
<xml_diff>
--- a/SDD SubGroup2 - Auction/subgroup2.docx
+++ b/SDD SubGroup2 - Auction/subgroup2.docx
@@ -561,12 +561,16 @@
     <w:p>
       <w:pPr>
         <w:rPr>
-          <w:sz w:val="24"/>
-          <w:szCs w:val="24"/>
-        </w:rPr>
-      </w:pPr>
-      <w:r>
-        <w:rPr>
+          <w:b/>
+          <w:bCs/>
+          <w:sz w:val="24"/>
+          <w:szCs w:val="24"/>
+        </w:rPr>
+      </w:pPr>
+      <w:r>
+        <w:rPr>
+          <w:b/>
+          <w:bCs/>
           <w:sz w:val="24"/>
           <w:szCs w:val="24"/>
         </w:rPr>
@@ -576,6 +580,8 @@
       <w:r>
         <w:rPr>
           <w:rFonts w:hint="eastAsia"/>
+          <w:b/>
+          <w:bCs/>
           <w:sz w:val="24"/>
           <w:szCs w:val="24"/>
         </w:rPr>
@@ -583,17 +589,12 @@
       </w:r>
       <w:r>
         <w:rPr>
+          <w:b/>
+          <w:bCs/>
           <w:sz w:val="24"/>
           <w:szCs w:val="24"/>
         </w:rPr>
         <w:t>Sequence Diagram</w:t>
-      </w:r>
-      <w:r>
-        <w:rPr>
-          <w:sz w:val="24"/>
-          <w:szCs w:val="24"/>
-        </w:rPr>
-        <w:t xml:space="preserve"> 1</w:t>
       </w:r>
     </w:p>
     <w:p>
@@ -631,7 +632,7 @@
           <w:sz w:val="24"/>
           <w:szCs w:val="24"/>
         </w:rPr>
-        <w:t xml:space="preserve"> 1 </w:t>
+        <w:t xml:space="preserve"> </w:t>
       </w:r>
     </w:p>
     <w:p>
@@ -1384,13 +1385,17 @@
     <w:p>
       <w:pPr>
         <w:rPr>
-          <w:sz w:val="24"/>
-          <w:szCs w:val="24"/>
-        </w:rPr>
-      </w:pPr>
-      <w:r>
-        <w:rPr>
-          <w:rFonts w:hint="eastAsia"/>
+          <w:b/>
+          <w:bCs/>
+          <w:sz w:val="24"/>
+          <w:szCs w:val="24"/>
+        </w:rPr>
+      </w:pPr>
+      <w:r>
+        <w:rPr>
+          <w:rFonts w:hint="eastAsia"/>
+          <w:b/>
+          <w:bCs/>
           <w:sz w:val="24"/>
           <w:szCs w:val="24"/>
         </w:rPr>
@@ -1399,6 +1404,8 @@
       </w:r>
       <w:r>
         <w:rPr>
+          <w:b/>
+          <w:bCs/>
           <w:sz w:val="24"/>
           <w:szCs w:val="24"/>
         </w:rPr>
@@ -1407,6 +1414,8 @@
       <w:r>
         <w:rPr>
           <w:rFonts w:hint="eastAsia"/>
+          <w:b/>
+          <w:bCs/>
           <w:sz w:val="24"/>
           <w:szCs w:val="24"/>
         </w:rPr>
@@ -3291,35 +3300,634 @@
           <w:szCs w:val="24"/>
         </w:rPr>
       </w:pPr>
-      <w:r>
-        <w:rPr>
-          <w:rFonts w:hint="eastAsia"/>
-          <w:sz w:val="24"/>
-          <w:szCs w:val="24"/>
-        </w:rPr>
-        <w:t>Q</w:t>
-      </w:r>
-      <w:r>
-        <w:rPr>
-          <w:sz w:val="24"/>
-          <w:szCs w:val="24"/>
-        </w:rPr>
-        <w:t xml:space="preserve">) </w:t>
-      </w:r>
-      <w:r>
-        <w:rPr>
-          <w:sz w:val="24"/>
-          <w:szCs w:val="24"/>
-        </w:rPr>
-        <w:t>Server, log</w:t>
-      </w:r>
-      <w:r>
-        <w:rPr>
-          <w:rFonts w:hint="eastAsia"/>
-          <w:sz w:val="24"/>
-          <w:szCs w:val="24"/>
-        </w:rPr>
-        <w:t xml:space="preserve">를 내부의 </w:t>
+    </w:p>
+    <w:p>
+      <w:pPr>
+        <w:rPr>
+          <w:sz w:val="24"/>
+          <w:szCs w:val="24"/>
+        </w:rPr>
+      </w:pPr>
+      <w:r>
+        <w:rPr>
+          <w:rFonts w:hint="eastAsia"/>
+          <w:sz w:val="24"/>
+          <w:szCs w:val="24"/>
+        </w:rPr>
+        <w:t>1</w:t>
+      </w:r>
+      <w:r>
+        <w:rPr>
+          <w:sz w:val="24"/>
+          <w:szCs w:val="24"/>
+        </w:rPr>
+        <w:t>.</w:t>
+      </w:r>
+      <w:r>
+        <w:rPr>
+          <w:rFonts w:hint="eastAsia"/>
+          <w:sz w:val="24"/>
+          <w:szCs w:val="24"/>
+        </w:rPr>
+        <w:t>경고 메시지의 관리</w:t>
+      </w:r>
+      <w:r>
+        <w:rPr>
+          <w:rFonts w:hint="eastAsia"/>
+          <w:sz w:val="24"/>
+          <w:szCs w:val="24"/>
+        </w:rPr>
+        <w:t>의</w:t>
+      </w:r>
+      <w:r>
+        <w:rPr>
+          <w:rFonts w:hint="eastAsia"/>
+          <w:sz w:val="24"/>
+          <w:szCs w:val="24"/>
+        </w:rPr>
+        <w:t xml:space="preserve"> </w:t>
+      </w:r>
+      <w:proofErr w:type="gramStart"/>
+      <w:r>
+        <w:rPr>
+          <w:rFonts w:hint="eastAsia"/>
+          <w:sz w:val="24"/>
+          <w:szCs w:val="24"/>
+        </w:rPr>
+        <w:t xml:space="preserve">주체 </w:t>
+      </w:r>
+      <w:r>
+        <w:rPr>
+          <w:sz w:val="24"/>
+          <w:szCs w:val="24"/>
+        </w:rPr>
+        <w:t>:</w:t>
+      </w:r>
+      <w:proofErr w:type="gramEnd"/>
+      <w:r>
+        <w:rPr>
+          <w:sz w:val="24"/>
+          <w:szCs w:val="24"/>
+        </w:rPr>
+        <w:t xml:space="preserve">  Controller vs Warning Concept ?</w:t>
+      </w:r>
+    </w:p>
+    <w:p>
+      <w:pPr>
+        <w:rPr>
+          <w:sz w:val="24"/>
+          <w:szCs w:val="24"/>
+        </w:rPr>
+      </w:pPr>
+      <w:r>
+        <w:rPr>
+          <w:rFonts w:hint="eastAsia"/>
+          <w:sz w:val="24"/>
+          <w:szCs w:val="24"/>
+        </w:rPr>
+        <w:t xml:space="preserve"> 경고 메시지를 보내는 </w:t>
+      </w:r>
+      <w:r>
+        <w:rPr>
+          <w:sz w:val="24"/>
+          <w:szCs w:val="24"/>
+        </w:rPr>
+        <w:t>2</w:t>
+      </w:r>
+      <w:r>
+        <w:rPr>
+          <w:rFonts w:hint="eastAsia"/>
+          <w:sz w:val="24"/>
+          <w:szCs w:val="24"/>
+        </w:rPr>
+        <w:t xml:space="preserve">가지 </w:t>
+      </w:r>
+      <w:proofErr w:type="gramStart"/>
+      <w:r>
+        <w:rPr>
+          <w:rFonts w:hint="eastAsia"/>
+          <w:sz w:val="24"/>
+          <w:szCs w:val="24"/>
+        </w:rPr>
+        <w:t xml:space="preserve">방법 </w:t>
+      </w:r>
+      <w:r>
+        <w:rPr>
+          <w:sz w:val="24"/>
+          <w:szCs w:val="24"/>
+        </w:rPr>
+        <w:t>:</w:t>
+      </w:r>
+      <w:proofErr w:type="gramEnd"/>
+      <w:r>
+        <w:rPr>
+          <w:sz w:val="24"/>
+          <w:szCs w:val="24"/>
+        </w:rPr>
+        <w:t xml:space="preserve"> </w:t>
+      </w:r>
+    </w:p>
+    <w:p>
+      <w:pPr>
+        <w:rPr>
+          <w:sz w:val="24"/>
+          <w:szCs w:val="24"/>
+        </w:rPr>
+      </w:pPr>
+    </w:p>
+    <w:p>
+      <w:pPr>
+        <w:pStyle w:val="a3"/>
+        <w:numPr>
+          <w:ilvl w:val="0"/>
+          <w:numId w:val="13"/>
+        </w:numPr>
+        <w:ind w:leftChars="0"/>
+        <w:rPr>
+          <w:sz w:val="24"/>
+          <w:szCs w:val="24"/>
+        </w:rPr>
+      </w:pPr>
+      <w:r>
+        <w:rPr>
+          <w:rFonts w:hint="eastAsia"/>
+          <w:sz w:val="24"/>
+          <w:szCs w:val="24"/>
+        </w:rPr>
+        <w:t>C</w:t>
+      </w:r>
+      <w:r>
+        <w:rPr>
+          <w:sz w:val="24"/>
+          <w:szCs w:val="24"/>
+        </w:rPr>
+        <w:t>ontroller</w:t>
+      </w:r>
+      <w:r>
+        <w:rPr>
+          <w:rFonts w:hint="eastAsia"/>
+          <w:sz w:val="24"/>
+          <w:szCs w:val="24"/>
+        </w:rPr>
+        <w:t xml:space="preserve">가 </w:t>
+      </w:r>
+      <w:r>
+        <w:rPr>
+          <w:sz w:val="24"/>
+          <w:szCs w:val="24"/>
+        </w:rPr>
+        <w:t>Warning</w:t>
+      </w:r>
+      <w:r>
+        <w:rPr>
+          <w:rFonts w:hint="eastAsia"/>
+          <w:sz w:val="24"/>
+          <w:szCs w:val="24"/>
+        </w:rPr>
+        <w:t>에게 메시지를 받아 출력한다.</w:t>
+      </w:r>
+      <w:r>
+        <w:rPr>
+          <w:sz w:val="24"/>
+          <w:szCs w:val="24"/>
+        </w:rPr>
+        <w:t xml:space="preserve"> </w:t>
+      </w:r>
+    </w:p>
+    <w:p>
+      <w:pPr>
+        <w:pStyle w:val="a3"/>
+        <w:ind w:leftChars="0" w:left="600"/>
+        <w:rPr>
+          <w:sz w:val="24"/>
+          <w:szCs w:val="24"/>
+        </w:rPr>
+      </w:pPr>
+      <w:proofErr w:type="gramStart"/>
+      <w:r>
+        <w:rPr>
+          <w:rFonts w:hint="eastAsia"/>
+          <w:sz w:val="24"/>
+          <w:szCs w:val="24"/>
+        </w:rPr>
+        <w:t>&lt;</w:t>
+      </w:r>
+      <w:r>
+        <w:rPr>
+          <w:sz w:val="24"/>
+          <w:szCs w:val="24"/>
+        </w:rPr>
+        <w:t xml:space="preserve"> </w:t>
+      </w:r>
+      <w:r>
+        <w:rPr>
+          <w:rFonts w:hint="eastAsia"/>
+          <w:sz w:val="24"/>
+          <w:szCs w:val="24"/>
+        </w:rPr>
+        <w:t>그림</w:t>
+      </w:r>
+      <w:proofErr w:type="gramEnd"/>
+      <w:r>
+        <w:rPr>
+          <w:rFonts w:hint="eastAsia"/>
+          <w:sz w:val="24"/>
+          <w:szCs w:val="24"/>
+        </w:rPr>
+        <w:t xml:space="preserve"> 첨부 필요&gt;</w:t>
+      </w:r>
+    </w:p>
+    <w:p>
+      <w:pPr>
+        <w:pStyle w:val="a3"/>
+        <w:ind w:leftChars="0" w:left="600"/>
+        <w:rPr>
+          <w:rFonts w:hint="eastAsia"/>
+          <w:sz w:val="24"/>
+          <w:szCs w:val="24"/>
+        </w:rPr>
+      </w:pPr>
+    </w:p>
+    <w:p>
+      <w:pPr>
+        <w:rPr>
+          <w:sz w:val="24"/>
+          <w:szCs w:val="24"/>
+        </w:rPr>
+      </w:pPr>
+    </w:p>
+    <w:p>
+      <w:pPr>
+        <w:pStyle w:val="a3"/>
+        <w:numPr>
+          <w:ilvl w:val="0"/>
+          <w:numId w:val="13"/>
+        </w:numPr>
+        <w:ind w:leftChars="0"/>
+        <w:rPr>
+          <w:rFonts w:hint="eastAsia"/>
+          <w:sz w:val="24"/>
+          <w:szCs w:val="24"/>
+        </w:rPr>
+      </w:pPr>
+      <w:r>
+        <w:rPr>
+          <w:rFonts w:hint="eastAsia"/>
+          <w:sz w:val="24"/>
+          <w:szCs w:val="24"/>
+        </w:rPr>
+        <w:lastRenderedPageBreak/>
+        <w:t>W</w:t>
+      </w:r>
+      <w:r>
+        <w:rPr>
+          <w:sz w:val="24"/>
+          <w:szCs w:val="24"/>
+        </w:rPr>
+        <w:t>arning</w:t>
+      </w:r>
+      <w:r>
+        <w:rPr>
+          <w:rFonts w:hint="eastAsia"/>
+          <w:sz w:val="24"/>
+          <w:szCs w:val="24"/>
+        </w:rPr>
+        <w:t xml:space="preserve">이 다른 </w:t>
+      </w:r>
+      <w:r>
+        <w:rPr>
+          <w:sz w:val="24"/>
+          <w:szCs w:val="24"/>
+        </w:rPr>
+        <w:t>Concept</w:t>
+      </w:r>
+      <w:r>
+        <w:rPr>
+          <w:rFonts w:hint="eastAsia"/>
+          <w:sz w:val="24"/>
+          <w:szCs w:val="24"/>
+        </w:rPr>
+        <w:t>에게 메시지를 받아 출력한다.</w:t>
+      </w:r>
+      <w:r>
+        <w:rPr>
+          <w:sz w:val="24"/>
+          <w:szCs w:val="24"/>
+        </w:rPr>
+        <w:t xml:space="preserve"> </w:t>
+      </w:r>
+    </w:p>
+    <w:p>
+      <w:pPr>
+        <w:pStyle w:val="a3"/>
+        <w:ind w:leftChars="0" w:left="600"/>
+        <w:rPr>
+          <w:sz w:val="24"/>
+          <w:szCs w:val="24"/>
+        </w:rPr>
+      </w:pPr>
+      <w:proofErr w:type="gramStart"/>
+      <w:r>
+        <w:rPr>
+          <w:rFonts w:hint="eastAsia"/>
+          <w:sz w:val="24"/>
+          <w:szCs w:val="24"/>
+        </w:rPr>
+        <w:t>&lt;</w:t>
+      </w:r>
+      <w:r>
+        <w:rPr>
+          <w:sz w:val="24"/>
+          <w:szCs w:val="24"/>
+        </w:rPr>
+        <w:t xml:space="preserve"> </w:t>
+      </w:r>
+      <w:r>
+        <w:rPr>
+          <w:rFonts w:hint="eastAsia"/>
+          <w:sz w:val="24"/>
+          <w:szCs w:val="24"/>
+        </w:rPr>
+        <w:t>그림</w:t>
+      </w:r>
+      <w:proofErr w:type="gramEnd"/>
+      <w:r>
+        <w:rPr>
+          <w:rFonts w:hint="eastAsia"/>
+          <w:sz w:val="24"/>
+          <w:szCs w:val="24"/>
+        </w:rPr>
+        <w:t xml:space="preserve"> 첨부 필요&gt;</w:t>
+      </w:r>
+    </w:p>
+    <w:p>
+      <w:pPr>
+        <w:rPr>
+          <w:sz w:val="24"/>
+          <w:szCs w:val="24"/>
+        </w:rPr>
+      </w:pPr>
+    </w:p>
+    <w:p>
+      <w:pPr>
+        <w:rPr>
+          <w:sz w:val="24"/>
+          <w:szCs w:val="24"/>
+        </w:rPr>
+      </w:pPr>
+    </w:p>
+    <w:p>
+      <w:pPr>
+        <w:rPr>
+          <w:sz w:val="24"/>
+          <w:szCs w:val="24"/>
+        </w:rPr>
+      </w:pPr>
+      <w:r>
+        <w:rPr>
+          <w:rFonts w:hint="eastAsia"/>
+          <w:sz w:val="24"/>
+          <w:szCs w:val="24"/>
+        </w:rPr>
+        <w:t>논의 결과,</w:t>
+      </w:r>
+      <w:r>
+        <w:rPr>
+          <w:sz w:val="24"/>
+          <w:szCs w:val="24"/>
+        </w:rPr>
+        <w:t xml:space="preserve"> </w:t>
+      </w:r>
+      <w:r>
+        <w:rPr>
+          <w:rFonts w:hint="eastAsia"/>
+          <w:sz w:val="24"/>
+          <w:szCs w:val="24"/>
+        </w:rPr>
+        <w:t xml:space="preserve">경고 메시지는 </w:t>
+      </w:r>
+      <w:r>
+        <w:rPr>
+          <w:sz w:val="24"/>
+          <w:szCs w:val="24"/>
+        </w:rPr>
+        <w:t>Controller</w:t>
+      </w:r>
+      <w:r>
+        <w:rPr>
+          <w:rFonts w:hint="eastAsia"/>
+          <w:sz w:val="24"/>
+          <w:szCs w:val="24"/>
+        </w:rPr>
+        <w:t xml:space="preserve">보다는 </w:t>
+      </w:r>
+      <w:r>
+        <w:rPr>
+          <w:sz w:val="24"/>
+          <w:szCs w:val="24"/>
+        </w:rPr>
+        <w:t>Warning Conc</w:t>
+      </w:r>
+      <w:r>
+        <w:rPr>
+          <w:rFonts w:hint="eastAsia"/>
+          <w:sz w:val="24"/>
+          <w:szCs w:val="24"/>
+        </w:rPr>
+        <w:t>e</w:t>
+      </w:r>
+      <w:r>
+        <w:rPr>
+          <w:sz w:val="24"/>
+          <w:szCs w:val="24"/>
+        </w:rPr>
+        <w:t>pt</w:t>
+      </w:r>
+      <w:r>
+        <w:rPr>
+          <w:rFonts w:hint="eastAsia"/>
+          <w:sz w:val="24"/>
+          <w:szCs w:val="24"/>
+        </w:rPr>
+        <w:t xml:space="preserve">이 맡아서 하는 것이 </w:t>
+      </w:r>
+      <w:r>
+        <w:rPr>
+          <w:sz w:val="24"/>
+          <w:szCs w:val="24"/>
+        </w:rPr>
+        <w:t>Concept</w:t>
+      </w:r>
+      <w:r>
+        <w:rPr>
+          <w:rFonts w:hint="eastAsia"/>
+          <w:sz w:val="24"/>
+          <w:szCs w:val="24"/>
+        </w:rPr>
+        <w:t xml:space="preserve">적으로도 맞다고 생각하여 </w:t>
+      </w:r>
+      <w:r>
+        <w:rPr>
+          <w:sz w:val="24"/>
+          <w:szCs w:val="24"/>
+        </w:rPr>
+        <w:t>Controller</w:t>
+      </w:r>
+      <w:r>
+        <w:rPr>
+          <w:rFonts w:hint="eastAsia"/>
+          <w:sz w:val="24"/>
+          <w:szCs w:val="24"/>
+        </w:rPr>
+        <w:t xml:space="preserve">는 그저 다른 </w:t>
+      </w:r>
+      <w:r>
+        <w:rPr>
+          <w:sz w:val="24"/>
+          <w:szCs w:val="24"/>
+        </w:rPr>
+        <w:t>Concept</w:t>
+      </w:r>
+      <w:r>
+        <w:rPr>
+          <w:rFonts w:hint="eastAsia"/>
+          <w:sz w:val="24"/>
+          <w:szCs w:val="24"/>
+        </w:rPr>
+        <w:t xml:space="preserve">들에게 메시지를 보내고 다른 </w:t>
+      </w:r>
+      <w:r>
+        <w:rPr>
+          <w:sz w:val="24"/>
+          <w:szCs w:val="24"/>
+        </w:rPr>
+        <w:t>Concept</w:t>
+      </w:r>
+      <w:r>
+        <w:rPr>
+          <w:rFonts w:hint="eastAsia"/>
+          <w:sz w:val="24"/>
+          <w:szCs w:val="24"/>
+        </w:rPr>
+        <w:t>들이 일을 수행하는 것으로 하였다.</w:t>
+      </w:r>
+      <w:r>
+        <w:rPr>
+          <w:sz w:val="24"/>
+          <w:szCs w:val="24"/>
+        </w:rPr>
+        <w:t xml:space="preserve"> </w:t>
+      </w:r>
+    </w:p>
+    <w:p>
+      <w:pPr>
+        <w:rPr>
+          <w:sz w:val="24"/>
+          <w:szCs w:val="24"/>
+        </w:rPr>
+      </w:pPr>
+    </w:p>
+    <w:p>
+      <w:pPr>
+        <w:rPr>
+          <w:sz w:val="24"/>
+          <w:szCs w:val="24"/>
+        </w:rPr>
+      </w:pPr>
+    </w:p>
+    <w:p>
+      <w:pPr>
+        <w:rPr>
+          <w:rFonts w:hint="eastAsia"/>
+          <w:sz w:val="24"/>
+          <w:szCs w:val="24"/>
+        </w:rPr>
+      </w:pPr>
+    </w:p>
+    <w:p>
+      <w:pPr>
+        <w:rPr>
+          <w:sz w:val="24"/>
+          <w:szCs w:val="24"/>
+        </w:rPr>
+      </w:pPr>
+      <w:r>
+        <w:rPr>
+          <w:rFonts w:hint="eastAsia"/>
+          <w:sz w:val="24"/>
+          <w:szCs w:val="24"/>
+        </w:rPr>
+        <w:t>2</w:t>
+      </w:r>
+      <w:r>
+        <w:rPr>
+          <w:sz w:val="24"/>
+          <w:szCs w:val="24"/>
+        </w:rPr>
+        <w:t xml:space="preserve">. </w:t>
+      </w:r>
+      <w:r>
+        <w:rPr>
+          <w:rFonts w:hint="eastAsia"/>
+          <w:sz w:val="24"/>
+          <w:szCs w:val="24"/>
+        </w:rPr>
+        <w:t xml:space="preserve">변경 </w:t>
+      </w:r>
+      <w:proofErr w:type="gramStart"/>
+      <w:r>
+        <w:rPr>
+          <w:rFonts w:hint="eastAsia"/>
+          <w:sz w:val="24"/>
+          <w:szCs w:val="24"/>
+        </w:rPr>
+        <w:t>점</w:t>
+      </w:r>
+      <w:r>
+        <w:rPr>
+          <w:rFonts w:hint="eastAsia"/>
+          <w:sz w:val="24"/>
+          <w:szCs w:val="24"/>
+        </w:rPr>
+        <w:t xml:space="preserve"> </w:t>
+      </w:r>
+      <w:r>
+        <w:rPr>
+          <w:sz w:val="24"/>
+          <w:szCs w:val="24"/>
+        </w:rPr>
+        <w:t>:</w:t>
+      </w:r>
+      <w:proofErr w:type="gramEnd"/>
+      <w:r>
+        <w:rPr>
+          <w:sz w:val="24"/>
+          <w:szCs w:val="24"/>
+        </w:rPr>
+        <w:t xml:space="preserve"> </w:t>
+      </w:r>
+      <w:r>
+        <w:rPr>
+          <w:rFonts w:hint="eastAsia"/>
+          <w:sz w:val="24"/>
+          <w:szCs w:val="24"/>
+        </w:rPr>
+        <w:t>서버,</w:t>
+      </w:r>
+      <w:r>
+        <w:rPr>
+          <w:sz w:val="24"/>
+          <w:szCs w:val="24"/>
+        </w:rPr>
+        <w:t xml:space="preserve"> </w:t>
+      </w:r>
+      <w:r>
+        <w:rPr>
+          <w:rFonts w:hint="eastAsia"/>
+          <w:sz w:val="24"/>
+          <w:szCs w:val="24"/>
+        </w:rPr>
+        <w:t xml:space="preserve">로그 </w:t>
       </w:r>
       <w:r>
         <w:rPr>
@@ -3334,7 +3942,161 @@
           <w:sz w:val="24"/>
           <w:szCs w:val="24"/>
         </w:rPr>
-        <w:t xml:space="preserve">으로 둬야 하는가 아니면 </w:t>
+        <w:t xml:space="preserve"> </w:t>
+      </w:r>
+      <w:r>
+        <w:rPr>
+          <w:sz w:val="24"/>
+          <w:szCs w:val="24"/>
+        </w:rPr>
+        <w:t xml:space="preserve"> -&gt; </w:t>
+      </w:r>
+      <w:r>
+        <w:rPr>
+          <w:rFonts w:hint="eastAsia"/>
+          <w:sz w:val="24"/>
+          <w:szCs w:val="24"/>
+        </w:rPr>
+        <w:t>D</w:t>
+      </w:r>
+      <w:r>
+        <w:rPr>
+          <w:sz w:val="24"/>
+          <w:szCs w:val="24"/>
+        </w:rPr>
+        <w:t>B (Actor)</w:t>
+      </w:r>
+    </w:p>
+    <w:p>
+      <w:pPr>
+        <w:rPr>
+          <w:rFonts w:hint="eastAsia"/>
+          <w:sz w:val="24"/>
+          <w:szCs w:val="24"/>
+        </w:rPr>
+      </w:pPr>
+      <w:r>
+        <w:rPr>
+          <w:rFonts w:hint="eastAsia"/>
+          <w:sz w:val="24"/>
+          <w:szCs w:val="24"/>
+        </w:rPr>
+        <w:t xml:space="preserve">수정 </w:t>
+      </w:r>
+      <w:proofErr w:type="gramStart"/>
+      <w:r>
+        <w:rPr>
+          <w:rFonts w:hint="eastAsia"/>
+          <w:sz w:val="24"/>
+          <w:szCs w:val="24"/>
+        </w:rPr>
+        <w:t xml:space="preserve">이유 </w:t>
+      </w:r>
+      <w:r>
+        <w:rPr>
+          <w:sz w:val="24"/>
+          <w:szCs w:val="24"/>
+        </w:rPr>
+        <w:t>:</w:t>
+      </w:r>
+      <w:proofErr w:type="gramEnd"/>
+      <w:r>
+        <w:rPr>
+          <w:sz w:val="24"/>
+          <w:szCs w:val="24"/>
+        </w:rPr>
+        <w:t xml:space="preserve"> </w:t>
+      </w:r>
+      <w:r>
+        <w:rPr>
+          <w:rFonts w:hint="eastAsia"/>
+          <w:sz w:val="24"/>
+          <w:szCs w:val="24"/>
+        </w:rPr>
+        <w:t>C</w:t>
+      </w:r>
+      <w:r>
+        <w:rPr>
+          <w:sz w:val="24"/>
+          <w:szCs w:val="24"/>
+        </w:rPr>
+        <w:t>lass diagram</w:t>
+      </w:r>
+      <w:r>
+        <w:rPr>
+          <w:rFonts w:hint="eastAsia"/>
+          <w:sz w:val="24"/>
+          <w:szCs w:val="24"/>
+        </w:rPr>
+        <w:t xml:space="preserve">을 만들면서 </w:t>
+      </w:r>
+      <w:r>
+        <w:rPr>
+          <w:sz w:val="24"/>
+          <w:szCs w:val="24"/>
+        </w:rPr>
+        <w:t>server, log</w:t>
+      </w:r>
+      <w:r>
+        <w:rPr>
+          <w:rFonts w:hint="eastAsia"/>
+          <w:sz w:val="24"/>
+          <w:szCs w:val="24"/>
+        </w:rPr>
+        <w:t xml:space="preserve">는 </w:t>
+      </w:r>
+      <w:r>
+        <w:rPr>
+          <w:rFonts w:hint="eastAsia"/>
+          <w:sz w:val="24"/>
+          <w:szCs w:val="24"/>
+        </w:rPr>
+        <w:t>서로 연관되어 있고,</w:t>
+      </w:r>
+      <w:r>
+        <w:rPr>
+          <w:sz w:val="24"/>
+          <w:szCs w:val="24"/>
+        </w:rPr>
+        <w:t xml:space="preserve"> </w:t>
+      </w:r>
+      <w:r>
+        <w:rPr>
+          <w:rFonts w:hint="eastAsia"/>
+          <w:sz w:val="24"/>
+          <w:szCs w:val="24"/>
+        </w:rPr>
+        <w:t xml:space="preserve">이 </w:t>
+      </w:r>
+      <w:r>
+        <w:rPr>
+          <w:sz w:val="24"/>
+          <w:szCs w:val="24"/>
+        </w:rPr>
+        <w:t>concepts</w:t>
+      </w:r>
+      <w:r>
+        <w:rPr>
+          <w:rFonts w:hint="eastAsia"/>
+          <w:sz w:val="24"/>
+          <w:szCs w:val="24"/>
+        </w:rPr>
+        <w:t xml:space="preserve">를 나타내기 보다는 </w:t>
+      </w:r>
+      <w:r>
+        <w:rPr>
+          <w:sz w:val="24"/>
+          <w:szCs w:val="24"/>
+        </w:rPr>
+        <w:t>DB</w:t>
+      </w:r>
+      <w:r>
+        <w:rPr>
+          <w:rFonts w:hint="eastAsia"/>
+          <w:sz w:val="24"/>
+          <w:szCs w:val="24"/>
+        </w:rPr>
+        <w:t xml:space="preserve">라는 하나의 </w:t>
       </w:r>
       <w:r>
         <w:rPr>
@@ -3349,46 +4111,7 @@
           <w:sz w:val="24"/>
           <w:szCs w:val="24"/>
         </w:rPr>
-        <w:t>로 둬야 하는가?</w:t>
-      </w:r>
-    </w:p>
-    <w:p>
-      <w:pPr>
-        <w:rPr>
-          <w:sz w:val="24"/>
-          <w:szCs w:val="24"/>
-        </w:rPr>
-      </w:pPr>
-    </w:p>
-    <w:p>
-      <w:pPr>
-        <w:rPr>
-          <w:sz w:val="24"/>
-          <w:szCs w:val="24"/>
-        </w:rPr>
-      </w:pPr>
-      <w:r>
-        <w:rPr>
-          <w:rFonts w:hint="eastAsia"/>
-          <w:sz w:val="24"/>
-          <w:szCs w:val="24"/>
-        </w:rPr>
-        <w:t>A</w:t>
-      </w:r>
-      <w:r>
-        <w:rPr>
-          <w:sz w:val="24"/>
-          <w:szCs w:val="24"/>
-        </w:rPr>
-        <w:t xml:space="preserve">) </w:t>
-      </w:r>
-      <w:r>
-        <w:rPr>
-          <w:rFonts w:hint="eastAsia"/>
-          <w:sz w:val="24"/>
-          <w:szCs w:val="24"/>
-        </w:rPr>
-        <w:t>논의 결과,</w:t>
+        <w:t>로 역할을 바꾸는 것이 설계</w:t>
       </w:r>
       <w:r>
         <w:rPr>
@@ -3403,112 +4126,178 @@
           <w:sz w:val="24"/>
           <w:szCs w:val="24"/>
         </w:rPr>
-        <w:t xml:space="preserve">내부의 </w:t>
-      </w:r>
-      <w:r>
-        <w:rPr>
-          <w:sz w:val="24"/>
-          <w:szCs w:val="24"/>
-        </w:rPr>
-        <w:t>concept</w:t>
-      </w:r>
-      <w:r>
-        <w:rPr>
-          <w:rFonts w:hint="eastAsia"/>
-          <w:sz w:val="24"/>
-          <w:szCs w:val="24"/>
-        </w:rPr>
-        <w:t xml:space="preserve">으로 가정할 시 </w:t>
-      </w:r>
-    </w:p>
-    <w:p>
-      <w:pPr>
-        <w:rPr>
-          <w:sz w:val="24"/>
-          <w:szCs w:val="24"/>
-        </w:rPr>
-      </w:pPr>
-    </w:p>
-    <w:p>
-      <w:pPr>
-        <w:rPr>
-          <w:sz w:val="24"/>
-          <w:szCs w:val="24"/>
-        </w:rPr>
-      </w:pPr>
-      <w:r>
-        <w:rPr>
-          <w:rFonts w:hint="eastAsia"/>
-          <w:sz w:val="24"/>
-          <w:szCs w:val="24"/>
-        </w:rPr>
-        <w:t xml:space="preserve">따라서 </w:t>
-      </w:r>
-      <w:r>
-        <w:rPr>
-          <w:sz w:val="24"/>
-          <w:szCs w:val="24"/>
-        </w:rPr>
-        <w:t>Server</w:t>
-      </w:r>
-      <w:r>
-        <w:rPr>
-          <w:rFonts w:hint="eastAsia"/>
-          <w:sz w:val="24"/>
-          <w:szCs w:val="24"/>
-        </w:rPr>
-        <w:t xml:space="preserve">와 </w:t>
-      </w:r>
-      <w:r>
-        <w:rPr>
-          <w:sz w:val="24"/>
-          <w:szCs w:val="24"/>
-        </w:rPr>
-        <w:t>log</w:t>
-      </w:r>
-      <w:r>
-        <w:rPr>
-          <w:rFonts w:hint="eastAsia"/>
-          <w:sz w:val="24"/>
-          <w:szCs w:val="24"/>
-        </w:rPr>
-        <w:t>를</w:t>
-      </w:r>
-    </w:p>
-    <w:p>
-      <w:pPr>
-        <w:rPr>
-          <w:sz w:val="24"/>
-          <w:szCs w:val="24"/>
-        </w:rPr>
-      </w:pPr>
-    </w:p>
-    <w:p>
-      <w:pPr>
-        <w:rPr>
-          <w:sz w:val="24"/>
-          <w:szCs w:val="24"/>
-        </w:rPr>
-      </w:pPr>
-    </w:p>
-    <w:p>
-      <w:pPr>
-        <w:rPr>
-          <w:sz w:val="24"/>
-          <w:szCs w:val="24"/>
-        </w:rPr>
-      </w:pPr>
-    </w:p>
-    <w:p>
-      <w:pPr>
-        <w:rPr>
-          <w:sz w:val="24"/>
-          <w:szCs w:val="24"/>
-        </w:rPr>
-      </w:pPr>
-      <w:r>
-        <w:rPr>
-          <w:rFonts w:hint="eastAsia"/>
+        <w:t xml:space="preserve">및 </w:t>
+      </w:r>
+      <w:r>
+        <w:rPr>
+          <w:sz w:val="24"/>
+          <w:szCs w:val="24"/>
+        </w:rPr>
+        <w:t>Sequence</w:t>
+      </w:r>
+      <w:r>
+        <w:rPr>
+          <w:rFonts w:hint="eastAsia"/>
+          <w:sz w:val="24"/>
+          <w:szCs w:val="24"/>
+        </w:rPr>
+        <w:t>를 표현하는데 더 적합하다고 생각하여</w:t>
+      </w:r>
+      <w:r>
+        <w:rPr>
+          <w:sz w:val="24"/>
+          <w:szCs w:val="24"/>
+        </w:rPr>
+        <w:t xml:space="preserve"> </w:t>
+      </w:r>
+      <w:r>
+        <w:rPr>
+          <w:rFonts w:hint="eastAsia"/>
+          <w:sz w:val="24"/>
+          <w:szCs w:val="24"/>
+        </w:rPr>
+        <w:t xml:space="preserve">이 </w:t>
+      </w:r>
+      <w:r>
+        <w:rPr>
+          <w:sz w:val="24"/>
+          <w:szCs w:val="24"/>
+        </w:rPr>
+        <w:t>concepts</w:t>
+      </w:r>
+      <w:r>
+        <w:rPr>
+          <w:rFonts w:hint="eastAsia"/>
+          <w:sz w:val="24"/>
+          <w:szCs w:val="24"/>
+        </w:rPr>
+        <w:t xml:space="preserve">를 제거하고 </w:t>
+      </w:r>
+      <w:r>
+        <w:rPr>
+          <w:sz w:val="24"/>
+          <w:szCs w:val="24"/>
+        </w:rPr>
+        <w:t>DB</w:t>
+      </w:r>
+      <w:r>
+        <w:rPr>
+          <w:rFonts w:hint="eastAsia"/>
+          <w:sz w:val="24"/>
+          <w:szCs w:val="24"/>
+        </w:rPr>
+        <w:t xml:space="preserve">라는 </w:t>
+      </w:r>
+      <w:r>
+        <w:rPr>
+          <w:sz w:val="24"/>
+          <w:szCs w:val="24"/>
+        </w:rPr>
+        <w:t>Actor</w:t>
+      </w:r>
+      <w:r>
+        <w:rPr>
+          <w:rFonts w:hint="eastAsia"/>
+          <w:sz w:val="24"/>
+          <w:szCs w:val="24"/>
+        </w:rPr>
+        <w:t>를 추가하였다.</w:t>
+      </w:r>
+      <w:r>
+        <w:rPr>
+          <w:sz w:val="24"/>
+          <w:szCs w:val="24"/>
+        </w:rPr>
+        <w:t xml:space="preserve"> </w:t>
+      </w:r>
+    </w:p>
+    <w:p>
+      <w:pPr>
+        <w:rPr>
+          <w:sz w:val="24"/>
+          <w:szCs w:val="24"/>
+        </w:rPr>
+      </w:pPr>
+    </w:p>
+    <w:p>
+      <w:pPr>
+        <w:rPr>
+          <w:sz w:val="24"/>
+          <w:szCs w:val="24"/>
+        </w:rPr>
+      </w:pPr>
+    </w:p>
+    <w:p>
+      <w:pPr>
+        <w:rPr>
+          <w:sz w:val="24"/>
+          <w:szCs w:val="24"/>
+        </w:rPr>
+      </w:pPr>
+    </w:p>
+    <w:p>
+      <w:pPr>
+        <w:rPr>
+          <w:sz w:val="24"/>
+          <w:szCs w:val="24"/>
+        </w:rPr>
+      </w:pPr>
+    </w:p>
+    <w:p>
+      <w:pPr>
+        <w:rPr>
+          <w:sz w:val="24"/>
+          <w:szCs w:val="24"/>
+        </w:rPr>
+      </w:pPr>
+    </w:p>
+    <w:p>
+      <w:pPr>
+        <w:rPr>
+          <w:sz w:val="24"/>
+          <w:szCs w:val="24"/>
+        </w:rPr>
+      </w:pPr>
+    </w:p>
+    <w:p>
+      <w:pPr>
+        <w:rPr>
+          <w:sz w:val="24"/>
+          <w:szCs w:val="24"/>
+        </w:rPr>
+      </w:pPr>
+    </w:p>
+    <w:p>
+      <w:pPr>
+        <w:rPr>
+          <w:sz w:val="24"/>
+          <w:szCs w:val="24"/>
+        </w:rPr>
+      </w:pPr>
+    </w:p>
+    <w:p>
+      <w:pPr>
+        <w:rPr>
+          <w:rFonts w:hint="eastAsia"/>
+          <w:sz w:val="24"/>
+          <w:szCs w:val="24"/>
+        </w:rPr>
+      </w:pPr>
+    </w:p>
+    <w:p>
+      <w:pPr>
+        <w:rPr>
+          <w:b/>
+          <w:bCs/>
+          <w:sz w:val="24"/>
+          <w:szCs w:val="24"/>
+        </w:rPr>
+      </w:pPr>
+      <w:r>
+        <w:rPr>
+          <w:rFonts w:hint="eastAsia"/>
+          <w:b/>
+          <w:bCs/>
           <w:sz w:val="24"/>
           <w:szCs w:val="24"/>
         </w:rPr>
@@ -3517,6 +4306,8 @@
       </w:r>
       <w:r>
         <w:rPr>
+          <w:b/>
+          <w:bCs/>
           <w:sz w:val="24"/>
           <w:szCs w:val="24"/>
         </w:rPr>
@@ -3525,6 +4316,8 @@
       <w:r>
         <w:rPr>
           <w:rFonts w:hint="eastAsia"/>
+          <w:b/>
+          <w:bCs/>
           <w:sz w:val="24"/>
           <w:szCs w:val="24"/>
         </w:rPr>
@@ -3773,31 +4566,51 @@
     </w:p>
     <w:p>
       <w:pPr>
-        <w:pStyle w:val="a3"/>
-        <w:numPr>
-          <w:ilvl w:val="0"/>
-          <w:numId w:val="8"/>
-        </w:numPr>
-        <w:ind w:leftChars="0"/>
-        <w:rPr>
-          <w:sz w:val="24"/>
-          <w:szCs w:val="24"/>
-        </w:rPr>
-      </w:pPr>
-      <w:r>
-        <w:rPr>
+        <w:rPr>
+          <w:rFonts w:hint="eastAsia"/>
+          <w:b/>
+          <w:bCs/>
+          <w:sz w:val="24"/>
+          <w:szCs w:val="24"/>
+        </w:rPr>
+      </w:pPr>
+      <w:r>
+        <w:rPr>
+          <w:b/>
+          <w:bCs/>
           <w:sz w:val="24"/>
           <w:szCs w:val="24"/>
         </w:rPr>
         <w:lastRenderedPageBreak/>
-        <w:t>Class</w:t>
-      </w:r>
-      <w:r>
-        <w:rPr>
-          <w:sz w:val="24"/>
-          <w:szCs w:val="24"/>
-        </w:rPr>
-        <w:t xml:space="preserve"> Diagram</w:t>
+        <w:t>4.</w:t>
+      </w:r>
+      <w:r>
+        <w:rPr>
+          <w:b/>
+          <w:bCs/>
+          <w:sz w:val="24"/>
+          <w:szCs w:val="24"/>
+        </w:rPr>
+        <w:t>Class Diagram</w:t>
+      </w:r>
+      <w:r>
+        <w:rPr>
+          <w:b/>
+          <w:bCs/>
+          <w:sz w:val="24"/>
+          <w:szCs w:val="24"/>
+        </w:rPr>
+        <w:t xml:space="preserve"> </w:t>
+      </w:r>
+      <w:r>
+        <w:rPr>
+          <w:rFonts w:hint="eastAsia"/>
+          <w:b/>
+          <w:bCs/>
+          <w:sz w:val="24"/>
+          <w:szCs w:val="24"/>
+        </w:rPr>
+        <w:t>결과</w:t>
       </w:r>
     </w:p>
     <w:p>
@@ -3847,15 +4660,16 @@
       </w:pPr>
       <w:r>
         <w:rPr>
+          <w:rFonts w:hint="eastAsia"/>
           <w:noProof/>
           <w:sz w:val="24"/>
           <w:szCs w:val="24"/>
         </w:rPr>
         <w:drawing>
-          <wp:inline distT="0" distB="0" distL="0" distR="0" wp14:anchorId="04E5A977" wp14:editId="2E885600">
-            <wp:extent cx="5727700" cy="3606800"/>
-            <wp:effectExtent l="0" t="0" r="6350" b="0"/>
-            <wp:docPr id="1" name="그림 1"/>
+          <wp:inline distT="0" distB="0" distL="0" distR="0" wp14:anchorId="5426A48F" wp14:editId="6983E6A7">
+            <wp:extent cx="5724525" cy="4001135"/>
+            <wp:effectExtent l="0" t="0" r="9525" b="0"/>
+            <wp:docPr id="3" name="그림 3"/>
             <wp:cNvGraphicFramePr>
               <a:graphicFrameLocks xmlns:a="http://schemas.openxmlformats.org/drawingml/2006/main" noChangeAspect="1"/>
             </wp:cNvGraphicFramePr>
@@ -3884,7 +4698,7 @@
                   <pic:spPr bwMode="auto">
                     <a:xfrm>
                       <a:off x="0" y="0"/>
-                      <a:ext cx="5727700" cy="3606800"/>
+                      <a:ext cx="5724525" cy="4001135"/>
                     </a:xfrm>
                     <a:prstGeom prst="rect">
                       <a:avLst/>
@@ -3904,7 +4718,6 @@
     <w:p>
       <w:pPr>
         <w:rPr>
-          <w:rFonts w:hint="eastAsia"/>
           <w:sz w:val="24"/>
           <w:szCs w:val="24"/>
         </w:rPr>
@@ -4125,6 +4938,184 @@
     </w:lvl>
   </w:abstractNum>
   <w:abstractNum w:abstractNumId="2" w15:restartNumberingAfterBreak="0">
+    <w:nsid w:val="21F439E2"/>
+    <w:multiLevelType w:val="hybridMultilevel"/>
+    <w:tmpl w:val="0DA255CC"/>
+    <w:lvl w:ilvl="0" w:tplc="C8B2DC04">
+      <w:start w:val="1"/>
+      <w:numFmt w:val="decimal"/>
+      <w:lvlText w:val="%1."/>
+      <w:lvlJc w:val="left"/>
+      <w:pPr>
+        <w:ind w:left="760" w:hanging="360"/>
+      </w:pPr>
+      <w:rPr>
+        <w:rFonts w:hint="default"/>
+      </w:rPr>
+    </w:lvl>
+    <w:lvl w:ilvl="1" w:tplc="04090019" w:tentative="1">
+      <w:start w:val="1"/>
+      <w:numFmt w:val="upperLetter"/>
+      <w:lvlText w:val="%2."/>
+      <w:lvlJc w:val="left"/>
+      <w:pPr>
+        <w:ind w:left="1200" w:hanging="400"/>
+      </w:pPr>
+    </w:lvl>
+    <w:lvl w:ilvl="2" w:tplc="0409001B" w:tentative="1">
+      <w:start w:val="1"/>
+      <w:numFmt w:val="lowerRoman"/>
+      <w:lvlText w:val="%3."/>
+      <w:lvlJc w:val="right"/>
+      <w:pPr>
+        <w:ind w:left="1600" w:hanging="400"/>
+      </w:pPr>
+    </w:lvl>
+    <w:lvl w:ilvl="3" w:tplc="0409000F" w:tentative="1">
+      <w:start w:val="1"/>
+      <w:numFmt w:val="decimal"/>
+      <w:lvlText w:val="%4."/>
+      <w:lvlJc w:val="left"/>
+      <w:pPr>
+        <w:ind w:left="2000" w:hanging="400"/>
+      </w:pPr>
+    </w:lvl>
+    <w:lvl w:ilvl="4" w:tplc="04090019" w:tentative="1">
+      <w:start w:val="1"/>
+      <w:numFmt w:val="upperLetter"/>
+      <w:lvlText w:val="%5."/>
+      <w:lvlJc w:val="left"/>
+      <w:pPr>
+        <w:ind w:left="2400" w:hanging="400"/>
+      </w:pPr>
+    </w:lvl>
+    <w:lvl w:ilvl="5" w:tplc="0409001B" w:tentative="1">
+      <w:start w:val="1"/>
+      <w:numFmt w:val="lowerRoman"/>
+      <w:lvlText w:val="%6."/>
+      <w:lvlJc w:val="right"/>
+      <w:pPr>
+        <w:ind w:left="2800" w:hanging="400"/>
+      </w:pPr>
+    </w:lvl>
+    <w:lvl w:ilvl="6" w:tplc="0409000F" w:tentative="1">
+      <w:start w:val="1"/>
+      <w:numFmt w:val="decimal"/>
+      <w:lvlText w:val="%7."/>
+      <w:lvlJc w:val="left"/>
+      <w:pPr>
+        <w:ind w:left="3200" w:hanging="400"/>
+      </w:pPr>
+    </w:lvl>
+    <w:lvl w:ilvl="7" w:tplc="04090019" w:tentative="1">
+      <w:start w:val="1"/>
+      <w:numFmt w:val="upperLetter"/>
+      <w:lvlText w:val="%8."/>
+      <w:lvlJc w:val="left"/>
+      <w:pPr>
+        <w:ind w:left="3600" w:hanging="400"/>
+      </w:pPr>
+    </w:lvl>
+    <w:lvl w:ilvl="8" w:tplc="0409001B" w:tentative="1">
+      <w:start w:val="1"/>
+      <w:numFmt w:val="lowerRoman"/>
+      <w:lvlText w:val="%9."/>
+      <w:lvlJc w:val="right"/>
+      <w:pPr>
+        <w:ind w:left="4000" w:hanging="400"/>
+      </w:pPr>
+    </w:lvl>
+  </w:abstractNum>
+  <w:abstractNum w:abstractNumId="3" w15:restartNumberingAfterBreak="0">
+    <w:nsid w:val="32F76267"/>
+    <w:multiLevelType w:val="hybridMultilevel"/>
+    <w:tmpl w:val="B22CF6BC"/>
+    <w:lvl w:ilvl="0" w:tplc="2C10A5DE">
+      <w:start w:val="1"/>
+      <w:numFmt w:val="decimal"/>
+      <w:lvlText w:val="%1."/>
+      <w:lvlJc w:val="left"/>
+      <w:pPr>
+        <w:ind w:left="760" w:hanging="360"/>
+      </w:pPr>
+      <w:rPr>
+        <w:rFonts w:hint="default"/>
+      </w:rPr>
+    </w:lvl>
+    <w:lvl w:ilvl="1" w:tplc="04090019" w:tentative="1">
+      <w:start w:val="1"/>
+      <w:numFmt w:val="upperLetter"/>
+      <w:lvlText w:val="%2."/>
+      <w:lvlJc w:val="left"/>
+      <w:pPr>
+        <w:ind w:left="1200" w:hanging="400"/>
+      </w:pPr>
+    </w:lvl>
+    <w:lvl w:ilvl="2" w:tplc="0409001B" w:tentative="1">
+      <w:start w:val="1"/>
+      <w:numFmt w:val="lowerRoman"/>
+      <w:lvlText w:val="%3."/>
+      <w:lvlJc w:val="right"/>
+      <w:pPr>
+        <w:ind w:left="1600" w:hanging="400"/>
+      </w:pPr>
+    </w:lvl>
+    <w:lvl w:ilvl="3" w:tplc="0409000F" w:tentative="1">
+      <w:start w:val="1"/>
+      <w:numFmt w:val="decimal"/>
+      <w:lvlText w:val="%4."/>
+      <w:lvlJc w:val="left"/>
+      <w:pPr>
+        <w:ind w:left="2000" w:hanging="400"/>
+      </w:pPr>
+    </w:lvl>
+    <w:lvl w:ilvl="4" w:tplc="04090019" w:tentative="1">
+      <w:start w:val="1"/>
+      <w:numFmt w:val="upperLetter"/>
+      <w:lvlText w:val="%5."/>
+      <w:lvlJc w:val="left"/>
+      <w:pPr>
+        <w:ind w:left="2400" w:hanging="400"/>
+      </w:pPr>
+    </w:lvl>
+    <w:lvl w:ilvl="5" w:tplc="0409001B" w:tentative="1">
+      <w:start w:val="1"/>
+      <w:numFmt w:val="lowerRoman"/>
+      <w:lvlText w:val="%6."/>
+      <w:lvlJc w:val="right"/>
+      <w:pPr>
+        <w:ind w:left="2800" w:hanging="400"/>
+      </w:pPr>
+    </w:lvl>
+    <w:lvl w:ilvl="6" w:tplc="0409000F" w:tentative="1">
+      <w:start w:val="1"/>
+      <w:numFmt w:val="decimal"/>
+      <w:lvlText w:val="%7."/>
+      <w:lvlJc w:val="left"/>
+      <w:pPr>
+        <w:ind w:left="3200" w:hanging="400"/>
+      </w:pPr>
+    </w:lvl>
+    <w:lvl w:ilvl="7" w:tplc="04090019" w:tentative="1">
+      <w:start w:val="1"/>
+      <w:numFmt w:val="upperLetter"/>
+      <w:lvlText w:val="%8."/>
+      <w:lvlJc w:val="left"/>
+      <w:pPr>
+        <w:ind w:left="3600" w:hanging="400"/>
+      </w:pPr>
+    </w:lvl>
+    <w:lvl w:ilvl="8" w:tplc="0409001B" w:tentative="1">
+      <w:start w:val="1"/>
+      <w:numFmt w:val="lowerRoman"/>
+      <w:lvlText w:val="%9."/>
+      <w:lvlJc w:val="right"/>
+      <w:pPr>
+        <w:ind w:left="4000" w:hanging="400"/>
+      </w:pPr>
+    </w:lvl>
+  </w:abstractNum>
+  <w:abstractNum w:abstractNumId="4" w15:restartNumberingAfterBreak="0">
     <w:nsid w:val="338776B2"/>
     <w:multiLevelType w:val="hybridMultilevel"/>
     <w:tmpl w:val="EB024B26"/>
@@ -4213,7 +5204,96 @@
       </w:pPr>
     </w:lvl>
   </w:abstractNum>
-  <w:abstractNum w:abstractNumId="3" w15:restartNumberingAfterBreak="0">
+  <w:abstractNum w:abstractNumId="5" w15:restartNumberingAfterBreak="0">
+    <w:nsid w:val="4BB10FCD"/>
+    <w:multiLevelType w:val="hybridMultilevel"/>
+    <w:tmpl w:val="EC9CB8C0"/>
+    <w:lvl w:ilvl="0" w:tplc="8AEAD0E8">
+      <w:start w:val="1"/>
+      <w:numFmt w:val="decimal"/>
+      <w:lvlText w:val="%1."/>
+      <w:lvlJc w:val="left"/>
+      <w:pPr>
+        <w:ind w:left="760" w:hanging="360"/>
+      </w:pPr>
+      <w:rPr>
+        <w:rFonts w:hint="default"/>
+      </w:rPr>
+    </w:lvl>
+    <w:lvl w:ilvl="1" w:tplc="04090019" w:tentative="1">
+      <w:start w:val="1"/>
+      <w:numFmt w:val="upperLetter"/>
+      <w:lvlText w:val="%2."/>
+      <w:lvlJc w:val="left"/>
+      <w:pPr>
+        <w:ind w:left="1200" w:hanging="400"/>
+      </w:pPr>
+    </w:lvl>
+    <w:lvl w:ilvl="2" w:tplc="0409001B" w:tentative="1">
+      <w:start w:val="1"/>
+      <w:numFmt w:val="lowerRoman"/>
+      <w:lvlText w:val="%3."/>
+      <w:lvlJc w:val="right"/>
+      <w:pPr>
+        <w:ind w:left="1600" w:hanging="400"/>
+      </w:pPr>
+    </w:lvl>
+    <w:lvl w:ilvl="3" w:tplc="0409000F" w:tentative="1">
+      <w:start w:val="1"/>
+      <w:numFmt w:val="decimal"/>
+      <w:lvlText w:val="%4."/>
+      <w:lvlJc w:val="left"/>
+      <w:pPr>
+        <w:ind w:left="2000" w:hanging="400"/>
+      </w:pPr>
+    </w:lvl>
+    <w:lvl w:ilvl="4" w:tplc="04090019" w:tentative="1">
+      <w:start w:val="1"/>
+      <w:numFmt w:val="upperLetter"/>
+      <w:lvlText w:val="%5."/>
+      <w:lvlJc w:val="left"/>
+      <w:pPr>
+        <w:ind w:left="2400" w:hanging="400"/>
+      </w:pPr>
+    </w:lvl>
+    <w:lvl w:ilvl="5" w:tplc="0409001B" w:tentative="1">
+      <w:start w:val="1"/>
+      <w:numFmt w:val="lowerRoman"/>
+      <w:lvlText w:val="%6."/>
+      <w:lvlJc w:val="right"/>
+      <w:pPr>
+        <w:ind w:left="2800" w:hanging="400"/>
+      </w:pPr>
+    </w:lvl>
+    <w:lvl w:ilvl="6" w:tplc="0409000F" w:tentative="1">
+      <w:start w:val="1"/>
+      <w:numFmt w:val="decimal"/>
+      <w:lvlText w:val="%7."/>
+      <w:lvlJc w:val="left"/>
+      <w:pPr>
+        <w:ind w:left="3200" w:hanging="400"/>
+      </w:pPr>
+    </w:lvl>
+    <w:lvl w:ilvl="7" w:tplc="04090019" w:tentative="1">
+      <w:start w:val="1"/>
+      <w:numFmt w:val="upperLetter"/>
+      <w:lvlText w:val="%8."/>
+      <w:lvlJc w:val="left"/>
+      <w:pPr>
+        <w:ind w:left="3600" w:hanging="400"/>
+      </w:pPr>
+    </w:lvl>
+    <w:lvl w:ilvl="8" w:tplc="0409001B" w:tentative="1">
+      <w:start w:val="1"/>
+      <w:numFmt w:val="lowerRoman"/>
+      <w:lvlText w:val="%9."/>
+      <w:lvlJc w:val="right"/>
+      <w:pPr>
+        <w:ind w:left="4000" w:hanging="400"/>
+      </w:pPr>
+    </w:lvl>
+  </w:abstractNum>
+  <w:abstractNum w:abstractNumId="6" w15:restartNumberingAfterBreak="0">
     <w:nsid w:val="4FA668C3"/>
     <w:multiLevelType w:val="hybridMultilevel"/>
     <w:tmpl w:val="95A669E4"/>
@@ -4302,7 +5382,7 @@
       </w:pPr>
     </w:lvl>
   </w:abstractNum>
-  <w:abstractNum w:abstractNumId="4" w15:restartNumberingAfterBreak="0">
+  <w:abstractNum w:abstractNumId="7" w15:restartNumberingAfterBreak="0">
     <w:nsid w:val="52014A27"/>
     <w:multiLevelType w:val="multilevel"/>
     <w:tmpl w:val="009CD71A"/>
@@ -4415,7 +5495,96 @@
       </w:rPr>
     </w:lvl>
   </w:abstractNum>
-  <w:abstractNum w:abstractNumId="5" w15:restartNumberingAfterBreak="0">
+  <w:abstractNum w:abstractNumId="8" w15:restartNumberingAfterBreak="0">
+    <w:nsid w:val="5262405A"/>
+    <w:multiLevelType w:val="hybridMultilevel"/>
+    <w:tmpl w:val="71286E1E"/>
+    <w:lvl w:ilvl="0" w:tplc="F998E69C">
+      <w:start w:val="1"/>
+      <w:numFmt w:val="decimal"/>
+      <w:lvlText w:val="%1."/>
+      <w:lvlJc w:val="left"/>
+      <w:pPr>
+        <w:ind w:left="1160" w:hanging="360"/>
+      </w:pPr>
+      <w:rPr>
+        <w:rFonts w:hint="default"/>
+      </w:rPr>
+    </w:lvl>
+    <w:lvl w:ilvl="1" w:tplc="04090019" w:tentative="1">
+      <w:start w:val="1"/>
+      <w:numFmt w:val="upperLetter"/>
+      <w:lvlText w:val="%2."/>
+      <w:lvlJc w:val="left"/>
+      <w:pPr>
+        <w:ind w:left="1600" w:hanging="400"/>
+      </w:pPr>
+    </w:lvl>
+    <w:lvl w:ilvl="2" w:tplc="0409001B" w:tentative="1">
+      <w:start w:val="1"/>
+      <w:numFmt w:val="lowerRoman"/>
+      <w:lvlText w:val="%3."/>
+      <w:lvlJc w:val="right"/>
+      <w:pPr>
+        <w:ind w:left="2000" w:hanging="400"/>
+      </w:pPr>
+    </w:lvl>
+    <w:lvl w:ilvl="3" w:tplc="0409000F" w:tentative="1">
+      <w:start w:val="1"/>
+      <w:numFmt w:val="decimal"/>
+      <w:lvlText w:val="%4."/>
+      <w:lvlJc w:val="left"/>
+      <w:pPr>
+        <w:ind w:left="2400" w:hanging="400"/>
+      </w:pPr>
+    </w:lvl>
+    <w:lvl w:ilvl="4" w:tplc="04090019" w:tentative="1">
+      <w:start w:val="1"/>
+      <w:numFmt w:val="upperLetter"/>
+      <w:lvlText w:val="%5."/>
+      <w:lvlJc w:val="left"/>
+      <w:pPr>
+        <w:ind w:left="2800" w:hanging="400"/>
+      </w:pPr>
+    </w:lvl>
+    <w:lvl w:ilvl="5" w:tplc="0409001B" w:tentative="1">
+      <w:start w:val="1"/>
+      <w:numFmt w:val="lowerRoman"/>
+      <w:lvlText w:val="%6."/>
+      <w:lvlJc w:val="right"/>
+      <w:pPr>
+        <w:ind w:left="3200" w:hanging="400"/>
+      </w:pPr>
+    </w:lvl>
+    <w:lvl w:ilvl="6" w:tplc="0409000F" w:tentative="1">
+      <w:start w:val="1"/>
+      <w:numFmt w:val="decimal"/>
+      <w:lvlText w:val="%7."/>
+      <w:lvlJc w:val="left"/>
+      <w:pPr>
+        <w:ind w:left="3600" w:hanging="400"/>
+      </w:pPr>
+    </w:lvl>
+    <w:lvl w:ilvl="7" w:tplc="04090019" w:tentative="1">
+      <w:start w:val="1"/>
+      <w:numFmt w:val="upperLetter"/>
+      <w:lvlText w:val="%8."/>
+      <w:lvlJc w:val="left"/>
+      <w:pPr>
+        <w:ind w:left="4000" w:hanging="400"/>
+      </w:pPr>
+    </w:lvl>
+    <w:lvl w:ilvl="8" w:tplc="0409001B" w:tentative="1">
+      <w:start w:val="1"/>
+      <w:numFmt w:val="lowerRoman"/>
+      <w:lvlText w:val="%9."/>
+      <w:lvlJc w:val="right"/>
+      <w:pPr>
+        <w:ind w:left="4400" w:hanging="400"/>
+      </w:pPr>
+    </w:lvl>
+  </w:abstractNum>
+  <w:abstractNum w:abstractNumId="9" w15:restartNumberingAfterBreak="0">
     <w:nsid w:val="54FE6D27"/>
     <w:multiLevelType w:val="hybridMultilevel"/>
     <w:tmpl w:val="76DE9A6E"/>
@@ -4504,7 +5673,7 @@
       </w:pPr>
     </w:lvl>
   </w:abstractNum>
-  <w:abstractNum w:abstractNumId="6" w15:restartNumberingAfterBreak="0">
+  <w:abstractNum w:abstractNumId="10" w15:restartNumberingAfterBreak="0">
     <w:nsid w:val="6C7350BA"/>
     <w:multiLevelType w:val="hybridMultilevel"/>
     <w:tmpl w:val="0A409A32"/>
@@ -4593,7 +5762,7 @@
       </w:pPr>
     </w:lvl>
   </w:abstractNum>
-  <w:abstractNum w:abstractNumId="7" w15:restartNumberingAfterBreak="0">
+  <w:abstractNum w:abstractNumId="11" w15:restartNumberingAfterBreak="0">
     <w:nsid w:val="72B01888"/>
     <w:multiLevelType w:val="hybridMultilevel"/>
     <w:tmpl w:val="C002C47E"/>
@@ -4679,6 +5848,95 @@
       <w:lvlJc w:val="right"/>
       <w:pPr>
         <w:ind w:left="4000" w:hanging="400"/>
+      </w:pPr>
+    </w:lvl>
+  </w:abstractNum>
+  <w:abstractNum w:abstractNumId="12" w15:restartNumberingAfterBreak="0">
+    <w:nsid w:val="74221751"/>
+    <w:multiLevelType w:val="hybridMultilevel"/>
+    <w:tmpl w:val="4C968402"/>
+    <w:lvl w:ilvl="0" w:tplc="186EAF02">
+      <w:start w:val="1"/>
+      <w:numFmt w:val="decimal"/>
+      <w:lvlText w:val="%1."/>
+      <w:lvlJc w:val="left"/>
+      <w:pPr>
+        <w:ind w:left="600" w:hanging="360"/>
+      </w:pPr>
+      <w:rPr>
+        <w:rFonts w:hint="default"/>
+      </w:rPr>
+    </w:lvl>
+    <w:lvl w:ilvl="1" w:tplc="04090019" w:tentative="1">
+      <w:start w:val="1"/>
+      <w:numFmt w:val="upperLetter"/>
+      <w:lvlText w:val="%2."/>
+      <w:lvlJc w:val="left"/>
+      <w:pPr>
+        <w:ind w:left="1040" w:hanging="400"/>
+      </w:pPr>
+    </w:lvl>
+    <w:lvl w:ilvl="2" w:tplc="0409001B" w:tentative="1">
+      <w:start w:val="1"/>
+      <w:numFmt w:val="lowerRoman"/>
+      <w:lvlText w:val="%3."/>
+      <w:lvlJc w:val="right"/>
+      <w:pPr>
+        <w:ind w:left="1440" w:hanging="400"/>
+      </w:pPr>
+    </w:lvl>
+    <w:lvl w:ilvl="3" w:tplc="0409000F" w:tentative="1">
+      <w:start w:val="1"/>
+      <w:numFmt w:val="decimal"/>
+      <w:lvlText w:val="%4."/>
+      <w:lvlJc w:val="left"/>
+      <w:pPr>
+        <w:ind w:left="1840" w:hanging="400"/>
+      </w:pPr>
+    </w:lvl>
+    <w:lvl w:ilvl="4" w:tplc="04090019" w:tentative="1">
+      <w:start w:val="1"/>
+      <w:numFmt w:val="upperLetter"/>
+      <w:lvlText w:val="%5."/>
+      <w:lvlJc w:val="left"/>
+      <w:pPr>
+        <w:ind w:left="2240" w:hanging="400"/>
+      </w:pPr>
+    </w:lvl>
+    <w:lvl w:ilvl="5" w:tplc="0409001B" w:tentative="1">
+      <w:start w:val="1"/>
+      <w:numFmt w:val="lowerRoman"/>
+      <w:lvlText w:val="%6."/>
+      <w:lvlJc w:val="right"/>
+      <w:pPr>
+        <w:ind w:left="2640" w:hanging="400"/>
+      </w:pPr>
+    </w:lvl>
+    <w:lvl w:ilvl="6" w:tplc="0409000F" w:tentative="1">
+      <w:start w:val="1"/>
+      <w:numFmt w:val="decimal"/>
+      <w:lvlText w:val="%7."/>
+      <w:lvlJc w:val="left"/>
+      <w:pPr>
+        <w:ind w:left="3040" w:hanging="400"/>
+      </w:pPr>
+    </w:lvl>
+    <w:lvl w:ilvl="7" w:tplc="04090019" w:tentative="1">
+      <w:start w:val="1"/>
+      <w:numFmt w:val="upperLetter"/>
+      <w:lvlText w:val="%8."/>
+      <w:lvlJc w:val="left"/>
+      <w:pPr>
+        <w:ind w:left="3440" w:hanging="400"/>
+      </w:pPr>
+    </w:lvl>
+    <w:lvl w:ilvl="8" w:tplc="0409001B" w:tentative="1">
+      <w:start w:val="1"/>
+      <w:numFmt w:val="lowerRoman"/>
+      <w:lvlText w:val="%9."/>
+      <w:lvlJc w:val="right"/>
+      <w:pPr>
+        <w:ind w:left="3840" w:hanging="400"/>
       </w:pPr>
     </w:lvl>
   </w:abstractNum>
@@ -4686,25 +5944,40 @@
     <w:abstractNumId w:val="1"/>
   </w:num>
   <w:num w:numId="2">
+    <w:abstractNumId w:val="11"/>
+  </w:num>
+  <w:num w:numId="3">
+    <w:abstractNumId w:val="9"/>
+  </w:num>
+  <w:num w:numId="4">
     <w:abstractNumId w:val="7"/>
   </w:num>
-  <w:num w:numId="3">
-    <w:abstractNumId w:val="5"/>
-  </w:num>
-  <w:num w:numId="4">
+  <w:num w:numId="5">
     <w:abstractNumId w:val="4"/>
-  </w:num>
-  <w:num w:numId="5">
-    <w:abstractNumId w:val="2"/>
   </w:num>
   <w:num w:numId="6">
     <w:abstractNumId w:val="0"/>
   </w:num>
   <w:num w:numId="7">
+    <w:abstractNumId w:val="6"/>
+  </w:num>
+  <w:num w:numId="8">
+    <w:abstractNumId w:val="10"/>
+  </w:num>
+  <w:num w:numId="9">
+    <w:abstractNumId w:val="5"/>
+  </w:num>
+  <w:num w:numId="10">
     <w:abstractNumId w:val="3"/>
   </w:num>
-  <w:num w:numId="8">
-    <w:abstractNumId w:val="6"/>
+  <w:num w:numId="11">
+    <w:abstractNumId w:val="2"/>
+  </w:num>
+  <w:num w:numId="12">
+    <w:abstractNumId w:val="8"/>
+  </w:num>
+  <w:num w:numId="13">
+    <w:abstractNumId w:val="12"/>
   </w:num>
 </w:numbering>
 </file>

</xml_diff>